<commit_message>
Finit Resultat ListView affichage et binding
</commit_message>
<xml_diff>
--- a/Doc/CahierConception.docx
+++ b/Doc/CahierConception.docx
@@ -10,6 +10,7 @@
           <w:docPartUnique/>
         </w:docPartObj>
       </w:sdtPr>
+      <w:sdtEndPr/>
       <w:sdtContent>
         <w:p>
           <w:pPr>
@@ -148,6 +149,7 @@
                                       <w:calendar w:val="gregorian"/>
                                     </w:date>
                                   </w:sdtPr>
+                                  <w:sdtEndPr/>
                                   <w:sdtContent>
                                     <w:p>
                                       <w:pPr>
@@ -3461,6 +3463,7 @@
                                 <w:calendar w:val="gregorian"/>
                               </w:date>
                             </w:sdtPr>
+                            <w:sdtEndPr/>
                             <w:sdtContent>
                               <w:p>
                                 <w:pPr>
@@ -3686,6 +3689,7 @@
                                     <w:dataBinding w:prefixMappings="xmlns:ns0='http://purl.org/dc/elements/1.1/' xmlns:ns1='http://schemas.openxmlformats.org/package/2006/metadata/core-properties' " w:xpath="/ns1:coreProperties[1]/ns0:creator[1]" w:storeItemID="{6C3C8BC8-F283-45AE-878A-BAB7291924A1}"/>
                                     <w:text/>
                                   </w:sdtPr>
+                                  <w:sdtEndPr/>
                                   <w:sdtContent>
                                     <w:r>
                                       <w:rPr>
@@ -3717,6 +3721,7 @@
                                     <w:dataBinding w:prefixMappings="xmlns:ns0='http://schemas.openxmlformats.org/officeDocument/2006/extended-properties' " w:xpath="/ns0:Properties[1]/ns0:Company[1]" w:storeItemID="{6668398D-A668-4E3E-A5EB-62B293D839F1}"/>
                                     <w:text/>
                                   </w:sdtPr>
+                                  <w:sdtEndPr/>
                                   <w:sdtContent>
                                     <w:r>
                                       <w:rPr>
@@ -3779,6 +3784,7 @@
                               <w:dataBinding w:prefixMappings="xmlns:ns0='http://purl.org/dc/elements/1.1/' xmlns:ns1='http://schemas.openxmlformats.org/package/2006/metadata/core-properties' " w:xpath="/ns1:coreProperties[1]/ns0:creator[1]" w:storeItemID="{6C3C8BC8-F283-45AE-878A-BAB7291924A1}"/>
                               <w:text/>
                             </w:sdtPr>
+                            <w:sdtEndPr/>
                             <w:sdtContent>
                               <w:r>
                                 <w:rPr>
@@ -3810,6 +3816,7 @@
                               <w:dataBinding w:prefixMappings="xmlns:ns0='http://schemas.openxmlformats.org/officeDocument/2006/extended-properties' " w:xpath="/ns0:Properties[1]/ns0:Company[1]" w:storeItemID="{6668398D-A668-4E3E-A5EB-62B293D839F1}"/>
                               <w:text/>
                             </w:sdtPr>
+                            <w:sdtEndPr/>
                             <w:sdtContent>
                               <w:r>
                                 <w:rPr>
@@ -3924,6 +3931,7 @@
                                     <w:dataBinding w:prefixMappings="xmlns:ns0='http://purl.org/dc/elements/1.1/' xmlns:ns1='http://schemas.openxmlformats.org/package/2006/metadata/core-properties' " w:xpath="/ns1:coreProperties[1]/ns0:title[1]" w:storeItemID="{6C3C8BC8-F283-45AE-878A-BAB7291924A1}"/>
                                     <w:text/>
                                   </w:sdtPr>
+                                  <w:sdtEndPr/>
                                   <w:sdtContent>
                                     <w:r>
                                       <w:rPr>
@@ -3959,6 +3967,7 @@
                                     <w:dataBinding w:prefixMappings="xmlns:ns0='http://purl.org/dc/elements/1.1/' xmlns:ns1='http://schemas.openxmlformats.org/package/2006/metadata/core-properties' " w:xpath="/ns1:coreProperties[1]/ns0:subject[1]" w:storeItemID="{6C3C8BC8-F283-45AE-878A-BAB7291924A1}"/>
                                     <w:text/>
                                   </w:sdtPr>
+                                  <w:sdtEndPr/>
                                   <w:sdtContent>
                                     <w:r>
                                       <w:rPr>
@@ -4019,6 +4028,7 @@
                               <w:dataBinding w:prefixMappings="xmlns:ns0='http://purl.org/dc/elements/1.1/' xmlns:ns1='http://schemas.openxmlformats.org/package/2006/metadata/core-properties' " w:xpath="/ns1:coreProperties[1]/ns0:title[1]" w:storeItemID="{6C3C8BC8-F283-45AE-878A-BAB7291924A1}"/>
                               <w:text/>
                             </w:sdtPr>
+                            <w:sdtEndPr/>
                             <w:sdtContent>
                               <w:r>
                                 <w:rPr>
@@ -4054,6 +4064,7 @@
                               <w:dataBinding w:prefixMappings="xmlns:ns0='http://purl.org/dc/elements/1.1/' xmlns:ns1='http://schemas.openxmlformats.org/package/2006/metadata/core-properties' " w:xpath="/ns1:coreProperties[1]/ns0:subject[1]" w:storeItemID="{6C3C8BC8-F283-45AE-878A-BAB7291924A1}"/>
                               <w:text/>
                             </w:sdtPr>
+                            <w:sdtEndPr/>
                             <w:sdtContent>
                               <w:r>
                                 <w:rPr>
@@ -4085,6 +4096,11 @@
     <w:sdt>
       <w:sdtPr>
         <w:rPr>
+          <w:caps w:val="0"/>
+          <w:color w:val="auto"/>
+          <w:spacing w:val="0"/>
+          <w:sz w:val="20"/>
+          <w:szCs w:val="20"/>
           <w:lang w:val="fr-FR"/>
         </w:rPr>
         <w:id w:val="-259068149"/>
@@ -4097,11 +4113,6 @@
         <w:rPr>
           <w:b/>
           <w:bCs/>
-          <w:caps w:val="0"/>
-          <w:color w:val="auto"/>
-          <w:spacing w:val="0"/>
-          <w:sz w:val="20"/>
-          <w:szCs w:val="20"/>
         </w:rPr>
       </w:sdtEndPr>
       <w:sdtContent>
@@ -5088,22 +5099,7 @@
     </w:p>
     <w:p>
       <w:r>
-        <w:t xml:space="preserve">Ma tante cherche un moyen simple et efficace pour calculer l’hypothèque de ses clients, </w:t>
-      </w:r>
-      <w:r>
-        <w:t>afin de leur donner une idée approximative des coûts</w:t>
-      </w:r>
-      <w:r>
-        <w:t>,</w:t>
-      </w:r>
-      <w:r>
-        <w:t xml:space="preserve"> </w:t>
-      </w:r>
-      <w:r>
-        <w:t>sur une fréquence donnée,</w:t>
-      </w:r>
-      <w:r>
-        <w:t xml:space="preserve"> pour le paiement de l'hypothèque des résidences qu'ils visiten</w:t>
+        <w:t>Ma tante cherche un moyen simple et efficace pour calculer l’hypothèque de ses clients, afin de leur donner une idée approximative des coûts, sur une fréquence donnée, pour le paiement de l'hypothèque des résidences qu'ils visiten</w:t>
       </w:r>
       <w:r>
         <w:t>t.</w:t>
@@ -5121,49 +5117,10 @@
     </w:p>
     <w:p>
       <w:r>
-        <w:t xml:space="preserve">Afin de répondre à </w:t>
-      </w:r>
-      <w:r>
-        <w:t>son besoin</w:t>
-      </w:r>
-      <w:r>
-        <w:t xml:space="preserve"> et tel que présenté dans le cahier des charges,</w:t>
-      </w:r>
-      <w:r>
-        <w:t xml:space="preserve"> il a été décidé de développer une </w:t>
-      </w:r>
-      <w:r>
-        <w:t>application native sans base de données.</w:t>
-      </w:r>
-      <w:r>
-        <w:t xml:space="preserve"> </w:t>
-      </w:r>
-      <w:r>
-        <w:t>Cette approche sera plus</w:t>
-      </w:r>
-      <w:r>
-        <w:t xml:space="preserve"> </w:t>
-      </w:r>
-      <w:r>
-        <w:t xml:space="preserve">intéressante pour ma tante puisqu’elle </w:t>
-      </w:r>
-      <w:r>
-        <w:t>travaille seule à son compte</w:t>
-      </w:r>
-      <w:r>
-        <w:t>, donc la gestion d’une base de données serait une gestion de trop</w:t>
-      </w:r>
-      <w:r>
-        <w:t>.</w:t>
-      </w:r>
-      <w:r>
-        <w:t xml:space="preserve"> Cette solution permet aussi une </w:t>
-      </w:r>
-      <w:r>
-        <w:t>grande simplicité d’installation et de portabilit</w:t>
-      </w:r>
-      <w:r>
-        <w:t>é ce qui facilite et accélère la prise en main de celle-ci.</w:t>
+        <w:t xml:space="preserve">Afin de répondre à son besoin et tel que présenté dans le cahier des charges, il a été décidé de développer une application native sans base de données. Cette approche sera plus </w:t>
+      </w:r>
+      <w:r>
+        <w:t>intéressante pour ma tante puisqu’elle travaille seule à son compte, donc la gestion d’une base de données serait une gestion de trop. Cette solution permet aussi une grande simplicité d’installation et de portabilité ce qui facilite et accélère la prise en main de celle-ci.</w:t>
       </w:r>
     </w:p>
     <w:p>
@@ -5194,73 +5151,14 @@
     </w:p>
     <w:p>
       <w:r>
+        <w:rPr>
+          <w:noProof/>
+        </w:rPr>
         <w:drawing>
           <wp:inline distT="0" distB="0" distL="0" distR="0" wp14:anchorId="34444197" wp14:editId="7DE784CA">
             <wp:extent cx="6400800" cy="4554220"/>
             <wp:effectExtent l="0" t="0" r="0" b="0"/>
             <wp:docPr id="37" name="Image 37"/>
-            <wp:cNvGraphicFramePr>
-              <a:graphicFrameLocks xmlns:a="http://schemas.openxmlformats.org/drawingml/2006/main" noChangeAspect="1"/>
-            </wp:cNvGraphicFramePr>
-            <a:graphic xmlns:a="http://schemas.openxmlformats.org/drawingml/2006/main">
-              <a:graphicData uri="http://schemas.openxmlformats.org/drawingml/2006/picture">
-                <pic:pic xmlns:pic="http://schemas.openxmlformats.org/drawingml/2006/picture">
-                  <pic:nvPicPr>
-                    <pic:cNvPr id="1" name=""/>
-                    <pic:cNvPicPr/>
-                  </pic:nvPicPr>
-                  <pic:blipFill>
-                    <a:blip r:embed="rId8"/>
-                    <a:stretch>
-                      <a:fillRect/>
-                    </a:stretch>
-                  </pic:blipFill>
-                  <pic:spPr>
-                    <a:xfrm>
-                      <a:off x="0" y="0"/>
-                      <a:ext cx="6400800" cy="4554220"/>
-                    </a:xfrm>
-                    <a:prstGeom prst="rect">
-                      <a:avLst/>
-                    </a:prstGeom>
-                  </pic:spPr>
-                </pic:pic>
-              </a:graphicData>
-            </a:graphic>
-          </wp:inline>
-        </w:drawing>
-      </w:r>
-    </w:p>
-    <w:p>
-      <w:pPr>
-        <w:rPr>
-          <w:caps/>
-          <w:spacing w:val="15"/>
-          <w:sz w:val="28"/>
-        </w:rPr>
-      </w:pPr>
-      <w:r>
-        <w:br w:type="page"/>
-      </w:r>
-    </w:p>
-    <w:p>
-      <w:pPr>
-        <w:pStyle w:val="Titre2"/>
-      </w:pPr>
-      <w:bookmarkStart w:id="5" w:name="_Toc132272857"/>
-      <w:r>
-        <w:lastRenderedPageBreak/>
-        <w:t>Diagramme de classes</w:t>
-      </w:r>
-      <w:bookmarkEnd w:id="5"/>
-    </w:p>
-    <w:p>
-      <w:r>
-        <w:drawing>
-          <wp:inline distT="0" distB="0" distL="0" distR="0" wp14:anchorId="30E6EF2F" wp14:editId="79B53AA8">
-            <wp:extent cx="2892056" cy="7756838"/>
-            <wp:effectExtent l="0" t="0" r="3810" b="0"/>
-            <wp:docPr id="38" name="Image 38"/>
             <wp:cNvGraphicFramePr>
               <a:graphicFrameLocks xmlns:a="http://schemas.openxmlformats.org/drawingml/2006/main" noChangeAspect="1"/>
             </wp:cNvGraphicFramePr>
@@ -5280,6 +5178,71 @@
                   <pic:spPr>
                     <a:xfrm>
                       <a:off x="0" y="0"/>
+                      <a:ext cx="6400800" cy="4554220"/>
+                    </a:xfrm>
+                    <a:prstGeom prst="rect">
+                      <a:avLst/>
+                    </a:prstGeom>
+                  </pic:spPr>
+                </pic:pic>
+              </a:graphicData>
+            </a:graphic>
+          </wp:inline>
+        </w:drawing>
+      </w:r>
+    </w:p>
+    <w:p>
+      <w:pPr>
+        <w:rPr>
+          <w:caps/>
+          <w:spacing w:val="15"/>
+          <w:sz w:val="28"/>
+        </w:rPr>
+      </w:pPr>
+      <w:r>
+        <w:br w:type="page"/>
+      </w:r>
+    </w:p>
+    <w:p>
+      <w:pPr>
+        <w:pStyle w:val="Titre2"/>
+      </w:pPr>
+      <w:bookmarkStart w:id="5" w:name="_Toc132272857"/>
+      <w:r>
+        <w:lastRenderedPageBreak/>
+        <w:t>Diagramme de classes</w:t>
+      </w:r>
+      <w:bookmarkEnd w:id="5"/>
+    </w:p>
+    <w:p>
+      <w:r>
+        <w:rPr>
+          <w:noProof/>
+        </w:rPr>
+        <w:drawing>
+          <wp:inline distT="0" distB="0" distL="0" distR="0" wp14:anchorId="30E6EF2F" wp14:editId="79B53AA8">
+            <wp:extent cx="2892056" cy="7756838"/>
+            <wp:effectExtent l="0" t="0" r="3810" b="0"/>
+            <wp:docPr id="38" name="Image 38"/>
+            <wp:cNvGraphicFramePr>
+              <a:graphicFrameLocks xmlns:a="http://schemas.openxmlformats.org/drawingml/2006/main" noChangeAspect="1"/>
+            </wp:cNvGraphicFramePr>
+            <a:graphic xmlns:a="http://schemas.openxmlformats.org/drawingml/2006/main">
+              <a:graphicData uri="http://schemas.openxmlformats.org/drawingml/2006/picture">
+                <pic:pic xmlns:pic="http://schemas.openxmlformats.org/drawingml/2006/picture">
+                  <pic:nvPicPr>
+                    <pic:cNvPr id="1" name=""/>
+                    <pic:cNvPicPr/>
+                  </pic:nvPicPr>
+                  <pic:blipFill>
+                    <a:blip r:embed="rId10"/>
+                    <a:stretch>
+                      <a:fillRect/>
+                    </a:stretch>
+                  </pic:blipFill>
+                  <pic:spPr>
+                    <a:xfrm>
+                      <a:off x="0" y="0"/>
                       <a:ext cx="2915291" cy="7819157"/>
                     </a:xfrm>
                     <a:prstGeom prst="rect">
@@ -5332,6 +5295,9 @@
     </w:p>
     <w:p>
       <w:r>
+        <w:rPr>
+          <w:noProof/>
+        </w:rPr>
         <w:drawing>
           <wp:inline distT="0" distB="0" distL="0" distR="0" wp14:anchorId="10355B5D" wp14:editId="3022CA30">
             <wp:extent cx="8190036" cy="4688958"/>
@@ -5348,7 +5314,7 @@
                     <pic:cNvPicPr/>
                   </pic:nvPicPr>
                   <pic:blipFill>
-                    <a:blip r:embed="rId10"/>
+                    <a:blip r:embed="rId11"/>
                     <a:stretch>
                       <a:fillRect/>
                     </a:stretch>
@@ -5418,6 +5384,11 @@
       <w:bookmarkEnd w:id="9"/>
     </w:p>
     <w:p>
+      <w:r>
+        <w:t>Les tests unitaires seront réalisés au cours du développement du projet après chaque fonction centrale.</w:t>
+      </w:r>
+    </w:p>
+    <w:p>
       <w:pPr>
         <w:pStyle w:val="Titre2"/>
       </w:pPr>
@@ -5427,6 +5398,460 @@
       </w:r>
       <w:bookmarkEnd w:id="10"/>
     </w:p>
+    <w:p>
+      <w:r>
+        <w:t xml:space="preserve">Les tests de fonctionnalités seront </w:t>
+      </w:r>
+      <w:proofErr w:type="spellStart"/>
+      <w:r>
+        <w:t>éxecuté</w:t>
+      </w:r>
+      <w:proofErr w:type="spellEnd"/>
+      <w:r>
+        <w:t xml:space="preserve"> lors de la période de tests et débogage ainsi qu’avant la livraison du produit fina</w:t>
+      </w:r>
+      <w:r>
+        <w:t>l.</w:t>
+      </w:r>
+    </w:p>
+    <w:tbl>
+      <w:tblPr>
+        <w:tblStyle w:val="Grilledutableau"/>
+        <w:tblW w:w="0" w:type="auto"/>
+        <w:tblLook w:val="04A0" w:firstRow="1" w:lastRow="0" w:firstColumn="1" w:lastColumn="0" w:noHBand="0" w:noVBand="1"/>
+      </w:tblPr>
+      <w:tblGrid>
+        <w:gridCol w:w="421"/>
+        <w:gridCol w:w="2409"/>
+        <w:gridCol w:w="2977"/>
+        <w:gridCol w:w="3544"/>
+        <w:gridCol w:w="3599"/>
+      </w:tblGrid>
+      <w:tr>
+        <w:tc>
+          <w:tcPr>
+            <w:tcW w:w="421" w:type="dxa"/>
+          </w:tcPr>
+          <w:p>
+            <w:r>
+              <w:t>#</w:t>
+            </w:r>
+          </w:p>
+        </w:tc>
+        <w:tc>
+          <w:tcPr>
+            <w:tcW w:w="2409" w:type="dxa"/>
+          </w:tcPr>
+          <w:p>
+            <w:r>
+              <w:t>Description</w:t>
+            </w:r>
+          </w:p>
+        </w:tc>
+        <w:tc>
+          <w:tcPr>
+            <w:tcW w:w="2977" w:type="dxa"/>
+          </w:tcPr>
+          <w:p>
+            <w:r>
+              <w:t>Préconditions</w:t>
+            </w:r>
+          </w:p>
+        </w:tc>
+        <w:tc>
+          <w:tcPr>
+            <w:tcW w:w="3544" w:type="dxa"/>
+          </w:tcPr>
+          <w:p>
+            <w:r>
+              <w:t>Étapes</w:t>
+            </w:r>
+          </w:p>
+        </w:tc>
+        <w:tc>
+          <w:tcPr>
+            <w:tcW w:w="3599" w:type="dxa"/>
+          </w:tcPr>
+          <w:p>
+            <w:r>
+              <w:t>Résultats attendus</w:t>
+            </w:r>
+          </w:p>
+        </w:tc>
+      </w:tr>
+      <w:tr>
+        <w:tc>
+          <w:tcPr>
+            <w:tcW w:w="421" w:type="dxa"/>
+          </w:tcPr>
+          <w:p>
+            <w:r>
+              <w:t>1</w:t>
+            </w:r>
+          </w:p>
+        </w:tc>
+        <w:tc>
+          <w:tcPr>
+            <w:tcW w:w="2409" w:type="dxa"/>
+          </w:tcPr>
+          <w:p>
+            <w:r>
+              <w:t>Récupération des données sauvegardées</w:t>
+            </w:r>
+          </w:p>
+        </w:tc>
+        <w:tc>
+          <w:tcPr>
+            <w:tcW w:w="2977" w:type="dxa"/>
+          </w:tcPr>
+          <w:p>
+            <w:r>
+              <w:t>Existence d’un fichier de données XML à l’endroit attendu</w:t>
+            </w:r>
+          </w:p>
+        </w:tc>
+        <w:tc>
+          <w:tcPr>
+            <w:tcW w:w="3544" w:type="dxa"/>
+          </w:tcPr>
+          <w:p>
+            <w:r>
+              <w:t>1-</w:t>
+            </w:r>
+            <w:r>
+              <w:t>Ouverture de l’application</w:t>
+            </w:r>
+          </w:p>
+        </w:tc>
+        <w:tc>
+          <w:tcPr>
+            <w:tcW w:w="3599" w:type="dxa"/>
+          </w:tcPr>
+          <w:p>
+            <w:r>
+              <w:t xml:space="preserve">Les données du fichier de données sont affichées adéquatement </w:t>
+            </w:r>
+            <w:r>
+              <w:t>dans la liste des simulations, les informations de chacune</w:t>
+            </w:r>
+          </w:p>
+        </w:tc>
+      </w:tr>
+      <w:tr>
+        <w:tc>
+          <w:tcPr>
+            <w:tcW w:w="421" w:type="dxa"/>
+          </w:tcPr>
+          <w:p>
+            <w:r>
+              <w:t>2</w:t>
+            </w:r>
+          </w:p>
+        </w:tc>
+        <w:tc>
+          <w:tcPr>
+            <w:tcW w:w="2409" w:type="dxa"/>
+          </w:tcPr>
+          <w:p>
+            <w:r>
+              <w:t>Enregistrement des données sauvegardées</w:t>
+            </w:r>
+          </w:p>
+        </w:tc>
+        <w:tc>
+          <w:tcPr>
+            <w:tcW w:w="2977" w:type="dxa"/>
+          </w:tcPr>
+          <w:p>
+            <w:r>
+              <w:t>L’application est démarrée et affiche des données pertinentes</w:t>
+            </w:r>
+            <w:r>
+              <w:t xml:space="preserve"> comme la liste des simulations et leurs informations respectives</w:t>
+            </w:r>
+          </w:p>
+        </w:tc>
+        <w:tc>
+          <w:tcPr>
+            <w:tcW w:w="3544" w:type="dxa"/>
+          </w:tcPr>
+          <w:p>
+            <w:r>
+              <w:t>1-</w:t>
+            </w:r>
+            <w:r>
+              <w:t>Fermer l’application</w:t>
+            </w:r>
+          </w:p>
+        </w:tc>
+        <w:tc>
+          <w:tcPr>
+            <w:tcW w:w="3599" w:type="dxa"/>
+          </w:tcPr>
+          <w:p>
+            <w:r>
+              <w:t>Les données de l’application sont sauvegardées adéquatement dans le fichier XML à l’endroit attendu</w:t>
+            </w:r>
+          </w:p>
+        </w:tc>
+      </w:tr>
+      <w:tr>
+        <w:tc>
+          <w:tcPr>
+            <w:tcW w:w="421" w:type="dxa"/>
+          </w:tcPr>
+          <w:p>
+            <w:r>
+              <w:t>3</w:t>
+            </w:r>
+          </w:p>
+        </w:tc>
+        <w:tc>
+          <w:tcPr>
+            <w:tcW w:w="2409" w:type="dxa"/>
+          </w:tcPr>
+          <w:p>
+            <w:r>
+              <w:t>Sélectionner une simulation</w:t>
+            </w:r>
+          </w:p>
+        </w:tc>
+        <w:tc>
+          <w:tcPr>
+            <w:tcW w:w="2977" w:type="dxa"/>
+          </w:tcPr>
+          <w:p>
+            <w:r>
+              <w:t>Il existe une simulation dans la liste des simulations</w:t>
+            </w:r>
+          </w:p>
+        </w:tc>
+        <w:tc>
+          <w:tcPr>
+            <w:tcW w:w="3544" w:type="dxa"/>
+          </w:tcPr>
+          <w:p>
+            <w:r>
+              <w:t>1-Sélectionner une simulation dans la liste des simulations</w:t>
+            </w:r>
+          </w:p>
+        </w:tc>
+        <w:tc>
+          <w:tcPr>
+            <w:tcW w:w="3599" w:type="dxa"/>
+          </w:tcPr>
+          <w:p>
+            <w:r>
+              <w:t>Les données de l’activité sont affichées adéquatement</w:t>
+            </w:r>
+          </w:p>
+          <w:p>
+            <w:r>
+              <w:t>-nom</w:t>
+            </w:r>
+          </w:p>
+          <w:p>
+            <w:r>
+              <w:t>-prénom</w:t>
+            </w:r>
+          </w:p>
+          <w:p>
+            <w:r>
+              <w:t>-description</w:t>
+            </w:r>
+          </w:p>
+          <w:p>
+            <w:r>
+              <w:t>-capital</w:t>
+            </w:r>
+          </w:p>
+          <w:p>
+            <w:r>
+              <w:t>-taux d’intérêt</w:t>
+            </w:r>
+          </w:p>
+          <w:p>
+            <w:r>
+              <w:t>-période</w:t>
+            </w:r>
+          </w:p>
+          <w:p>
+            <w:r>
+              <w:t>-fréquence</w:t>
+            </w:r>
+          </w:p>
+        </w:tc>
+      </w:tr>
+      <w:tr>
+        <w:tc>
+          <w:tcPr>
+            <w:tcW w:w="421" w:type="dxa"/>
+          </w:tcPr>
+          <w:p>
+            <w:r>
+              <w:t>4</w:t>
+            </w:r>
+          </w:p>
+        </w:tc>
+        <w:tc>
+          <w:tcPr>
+            <w:tcW w:w="2409" w:type="dxa"/>
+          </w:tcPr>
+          <w:p>
+            <w:r>
+              <w:t>Ajouter une simulation</w:t>
+            </w:r>
+          </w:p>
+        </w:tc>
+        <w:tc>
+          <w:tcPr>
+            <w:tcW w:w="2977" w:type="dxa"/>
+          </w:tcPr>
+          <w:p>
+            <w:r>
+              <w:t>Aucune condition</w:t>
+            </w:r>
+          </w:p>
+        </w:tc>
+        <w:tc>
+          <w:tcPr>
+            <w:tcW w:w="3544" w:type="dxa"/>
+          </w:tcPr>
+          <w:p>
+            <w:r>
+              <w:t xml:space="preserve">1-Cliquer sur le bouton </w:t>
+            </w:r>
+            <w:r>
+              <w:t>« Ajouter »</w:t>
+            </w:r>
+          </w:p>
+        </w:tc>
+        <w:tc>
+          <w:tcPr>
+            <w:tcW w:w="3599" w:type="dxa"/>
+          </w:tcPr>
+          <w:p>
+            <w:r>
+              <w:t>Une nouvelle simulation est créée avec un nom et prénom (nouvelle simulation)</w:t>
+            </w:r>
+          </w:p>
+        </w:tc>
+      </w:tr>
+      <w:tr>
+        <w:tc>
+          <w:tcPr>
+            <w:tcW w:w="421" w:type="dxa"/>
+          </w:tcPr>
+          <w:p>
+            <w:r>
+              <w:t>5</w:t>
+            </w:r>
+          </w:p>
+        </w:tc>
+        <w:tc>
+          <w:tcPr>
+            <w:tcW w:w="2409" w:type="dxa"/>
+          </w:tcPr>
+          <w:p>
+            <w:r>
+              <w:t>Modifier une simulation</w:t>
+            </w:r>
+          </w:p>
+        </w:tc>
+        <w:tc>
+          <w:tcPr>
+            <w:tcW w:w="2977" w:type="dxa"/>
+          </w:tcPr>
+          <w:p>
+            <w:r>
+              <w:t>Une simulation est sélectionnée et les informations de celle-ci sont affichés</w:t>
+            </w:r>
+          </w:p>
+        </w:tc>
+        <w:tc>
+          <w:tcPr>
+            <w:tcW w:w="3544" w:type="dxa"/>
+          </w:tcPr>
+          <w:p>
+            <w:r>
+              <w:t>1-Saisir de nouvelles informations</w:t>
+            </w:r>
+          </w:p>
+          <w:p>
+            <w:r>
+              <w:t>2-Cliquer sur le bouton « Enregistrer »</w:t>
+            </w:r>
+          </w:p>
+        </w:tc>
+        <w:tc>
+          <w:tcPr>
+            <w:tcW w:w="3599" w:type="dxa"/>
+          </w:tcPr>
+          <w:p>
+            <w:r>
+              <w:t>Les informations sont bien modifiées et ils sont affichés adéquatement lors de la resélections de celle-ci.</w:t>
+            </w:r>
+          </w:p>
+        </w:tc>
+      </w:tr>
+      <w:tr>
+        <w:tc>
+          <w:tcPr>
+            <w:tcW w:w="421" w:type="dxa"/>
+          </w:tcPr>
+          <w:p>
+            <w:r>
+              <w:t>6</w:t>
+            </w:r>
+          </w:p>
+        </w:tc>
+        <w:tc>
+          <w:tcPr>
+            <w:tcW w:w="2409" w:type="dxa"/>
+          </w:tcPr>
+          <w:p>
+            <w:r>
+              <w:t>Supprimer une simulation</w:t>
+            </w:r>
+          </w:p>
+        </w:tc>
+        <w:tc>
+          <w:tcPr>
+            <w:tcW w:w="2977" w:type="dxa"/>
+          </w:tcPr>
+          <w:p>
+            <w:r>
+              <w:t>Une simulation est sélectionnée dans la liste des simulations</w:t>
+            </w:r>
+          </w:p>
+        </w:tc>
+        <w:tc>
+          <w:tcPr>
+            <w:tcW w:w="3544" w:type="dxa"/>
+          </w:tcPr>
+          <w:p>
+            <w:r>
+              <w:t>1-Cliquer sur le bouton « Supprimer »</w:t>
+            </w:r>
+          </w:p>
+        </w:tc>
+        <w:tc>
+          <w:tcPr>
+            <w:tcW w:w="3599" w:type="dxa"/>
+          </w:tcPr>
+          <w:p>
+            <w:r>
+              <w:t xml:space="preserve">La simulation ne s’affichera plus dans l’interface et aucune simulation n’est </w:t>
+            </w:r>
+            <w:proofErr w:type="spellStart"/>
+            <w:r>
+              <w:t>selectionnée</w:t>
+            </w:r>
+            <w:proofErr w:type="spellEnd"/>
+          </w:p>
+        </w:tc>
+      </w:tr>
+    </w:tbl>
     <w:p>
       <w:pPr>
         <w:rPr>
@@ -5474,6 +5899,202 @@
         <w:t>Fichier simulation</w:t>
       </w:r>
       <w:bookmarkEnd w:id="12"/>
+    </w:p>
+    <w:p>
+      <w:r>
+        <w:t xml:space="preserve">&lt;?xml version="1.0" </w:t>
+      </w:r>
+      <w:proofErr w:type="spellStart"/>
+      <w:r>
+        <w:t>encoding</w:t>
+      </w:r>
+      <w:proofErr w:type="spellEnd"/>
+      <w:r>
+        <w:t>="utf-8"?&gt;</w:t>
+      </w:r>
+    </w:p>
+    <w:p>
+      <w:r>
+        <w:t>&lt;</w:t>
+      </w:r>
+      <w:proofErr w:type="spellStart"/>
+      <w:r>
+        <w:t>ArrayOfSimulation</w:t>
+      </w:r>
+      <w:proofErr w:type="spellEnd"/>
+      <w:r>
+        <w:t xml:space="preserve"> </w:t>
+      </w:r>
+      <w:proofErr w:type="spellStart"/>
+      <w:proofErr w:type="gramStart"/>
+      <w:r>
+        <w:t>xmlns:xsi</w:t>
+      </w:r>
+      <w:proofErr w:type="spellEnd"/>
+      <w:proofErr w:type="gramEnd"/>
+      <w:r>
+        <w:t xml:space="preserve">="http://www.w3.org/2001/XMLSchema-instance" </w:t>
+      </w:r>
+      <w:proofErr w:type="spellStart"/>
+      <w:r>
+        <w:t>xmlns:xsd</w:t>
+      </w:r>
+      <w:proofErr w:type="spellEnd"/>
+      <w:r>
+        <w:t>="http://www.w3.org/2001/XMLSchema"&gt;</w:t>
+      </w:r>
+    </w:p>
+    <w:p>
+      <w:r>
+        <w:tab/>
+        <w:t>&lt;Simulation&gt;</w:t>
+      </w:r>
+    </w:p>
+    <w:p>
+      <w:r>
+        <w:tab/>
+      </w:r>
+      <w:r>
+        <w:tab/>
+        <w:t>&lt;Nom&gt;Savard&lt;/Nom&gt;</w:t>
+      </w:r>
+    </w:p>
+    <w:p>
+      <w:r>
+        <w:tab/>
+      </w:r>
+      <w:r>
+        <w:tab/>
+        <w:t>&lt;</w:t>
+      </w:r>
+      <w:proofErr w:type="spellStart"/>
+      <w:r>
+        <w:t>Prenom</w:t>
+      </w:r>
+      <w:proofErr w:type="spellEnd"/>
+      <w:r>
+        <w:t>&gt;William&lt;/</w:t>
+      </w:r>
+      <w:proofErr w:type="spellStart"/>
+      <w:r>
+        <w:t>Prenom</w:t>
+      </w:r>
+      <w:proofErr w:type="spellEnd"/>
+      <w:r>
+        <w:t>&gt;</w:t>
+      </w:r>
+    </w:p>
+    <w:p>
+      <w:r>
+        <w:tab/>
+      </w:r>
+      <w:r>
+        <w:tab/>
+        <w:t>&lt;Description&gt;Maison&lt;/Description&gt;</w:t>
+      </w:r>
+    </w:p>
+    <w:p>
+      <w:r>
+        <w:tab/>
+      </w:r>
+      <w:r>
+        <w:tab/>
+        <w:t>&lt;Capital&gt;200,000.00&lt;/Capital&gt;</w:t>
+      </w:r>
+    </w:p>
+    <w:p>
+      <w:r>
+        <w:tab/>
+      </w:r>
+      <w:r>
+        <w:tab/>
+        <w:t>&lt;</w:t>
+      </w:r>
+      <w:proofErr w:type="spellStart"/>
+      <w:r>
+        <w:t>TauxAnnuel</w:t>
+      </w:r>
+      <w:proofErr w:type="spellEnd"/>
+      <w:r>
+        <w:t>&gt;6.5%&lt;/</w:t>
+      </w:r>
+      <w:proofErr w:type="spellStart"/>
+      <w:r>
+        <w:t>TauxAnnuel</w:t>
+      </w:r>
+      <w:proofErr w:type="spellEnd"/>
+      <w:r>
+        <w:t>&gt;</w:t>
+      </w:r>
+    </w:p>
+    <w:p>
+      <w:r>
+        <w:tab/>
+      </w:r>
+      <w:r>
+        <w:tab/>
+        <w:t>&lt;</w:t>
+      </w:r>
+      <w:proofErr w:type="spellStart"/>
+      <w:r>
+        <w:t>Periode</w:t>
+      </w:r>
+      <w:proofErr w:type="spellEnd"/>
+      <w:r>
+        <w:t>&gt;300&lt;/</w:t>
+      </w:r>
+      <w:proofErr w:type="spellStart"/>
+      <w:r>
+        <w:t>Periode</w:t>
+      </w:r>
+      <w:proofErr w:type="spellEnd"/>
+      <w:r>
+        <w:t>&gt;</w:t>
+      </w:r>
+    </w:p>
+    <w:p>
+      <w:r>
+        <w:tab/>
+      </w:r>
+      <w:r>
+        <w:tab/>
+        <w:t>&lt;</w:t>
+      </w:r>
+      <w:proofErr w:type="spellStart"/>
+      <w:r>
+        <w:t>Frequence</w:t>
+      </w:r>
+      <w:proofErr w:type="spellEnd"/>
+      <w:r>
+        <w:t>&gt;Mensuelle&lt;/</w:t>
+      </w:r>
+      <w:proofErr w:type="spellStart"/>
+      <w:r>
+        <w:t>Frequence</w:t>
+      </w:r>
+      <w:proofErr w:type="spellEnd"/>
+      <w:r>
+        <w:t>&gt;</w:t>
+      </w:r>
+    </w:p>
+    <w:p>
+      <w:r>
+        <w:tab/>
+        <w:t>&lt;/Simulation&gt;</w:t>
+      </w:r>
+    </w:p>
+    <w:p>
+      <w:r>
+        <w:t>&lt;/</w:t>
+      </w:r>
+      <w:proofErr w:type="spellStart"/>
+      <w:r>
+        <w:t>ArrayOfSimulation</w:t>
+      </w:r>
+      <w:proofErr w:type="spellEnd"/>
+      <w:r>
+        <w:t>&gt;</w:t>
+      </w:r>
     </w:p>
     <w:sectPr>
       <w:pgSz w:w="12240" w:h="15840" w:code="1"/>
@@ -5535,6 +6156,219 @@
     </w:p>
   </w:footnote>
 </w:footnotes>
+</file>
+
+<file path=word/numbering.xml><?xml version="1.0" encoding="utf-8"?>
+<w:numbering xmlns:wpc="http://schemas.microsoft.com/office/word/2010/wordprocessingCanvas" xmlns:cx="http://schemas.microsoft.com/office/drawing/2014/chartex" xmlns:cx1="http://schemas.microsoft.com/office/drawing/2015/9/8/chartex" xmlns:cx2="http://schemas.microsoft.com/office/drawing/2015/10/21/chartex" xmlns:cx3="http://schemas.microsoft.com/office/drawing/2016/5/9/chartex" xmlns:cx4="http://schemas.microsoft.com/office/drawing/2016/5/10/chartex" xmlns:cx5="http://schemas.microsoft.com/office/drawing/2016/5/11/chartex" xmlns:cx6="http://schemas.microsoft.com/office/drawing/2016/5/12/chartex" xmlns:cx7="http://schemas.microsoft.com/office/drawing/2016/5/13/chartex" xmlns:cx8="http://schemas.microsoft.com/office/drawing/2016/5/14/chartex" xmlns:mc="http://schemas.openxmlformats.org/markup-compatibility/2006" xmlns:aink="http://schemas.microsoft.com/office/drawing/2016/ink" xmlns:am3d="http://schemas.microsoft.com/office/drawing/2017/model3d" xmlns:o="urn:schemas-microsoft-com:office:office" xmlns:oel="http://schemas.microsoft.com/office/2019/extlst" xmlns:r="http://schemas.openxmlformats.org/officeDocument/2006/relationships" xmlns:m="http://schemas.openxmlformats.org/officeDocument/2006/math" xmlns:v="urn:schemas-microsoft-com:vml" xmlns:wp14="http://schemas.microsoft.com/office/word/2010/wordprocessingDrawing" xmlns:wp="http://schemas.openxmlformats.org/drawingml/2006/wordprocessingDrawing" xmlns:w10="urn:schemas-microsoft-com:office:word" xmlns:w="http://schemas.openxmlformats.org/wordprocessingml/2006/main" xmlns:w14="http://schemas.microsoft.com/office/word/2010/wordml" xmlns:w15="http://schemas.microsoft.com/office/word/2012/wordml" xmlns:w16cex="http://schemas.microsoft.com/office/word/2018/wordml/cex" xmlns:w16cid="http://schemas.microsoft.com/office/word/2016/wordml/cid" xmlns:w16="http://schemas.microsoft.com/office/word/2018/wordml" xmlns:w16sdtdh="http://schemas.microsoft.com/office/word/2020/wordml/sdtdatahash" xmlns:w16se="http://schemas.microsoft.com/office/word/2015/wordml/symex" xmlns:wpg="http://schemas.microsoft.com/office/word/2010/wordprocessingGroup" xmlns:wpi="http://schemas.microsoft.com/office/word/2010/wordprocessingInk" xmlns:wne="http://schemas.microsoft.com/office/word/2006/wordml" xmlns:wps="http://schemas.microsoft.com/office/word/2010/wordprocessingShape" mc:Ignorable="w14 w15 w16se w16cid w16 w16cex w16sdtdh wp14">
+  <w:abstractNum w:abstractNumId="0" w15:restartNumberingAfterBreak="0">
+    <w:nsid w:val="2A2B7115"/>
+    <w:multiLevelType w:val="hybridMultilevel"/>
+    <w:tmpl w:val="F5C4F8FA"/>
+    <w:lvl w:ilvl="0" w:tplc="0C0C0001">
+      <w:start w:val="1"/>
+      <w:numFmt w:val="bullet"/>
+      <w:lvlText w:val=""/>
+      <w:lvlJc w:val="left"/>
+      <w:pPr>
+        <w:ind w:left="720" w:hanging="360"/>
+      </w:pPr>
+      <w:rPr>
+        <w:rFonts w:ascii="Symbol" w:hAnsi="Symbol" w:hint="default"/>
+      </w:rPr>
+    </w:lvl>
+    <w:lvl w:ilvl="1" w:tplc="0C0C0003" w:tentative="1">
+      <w:start w:val="1"/>
+      <w:numFmt w:val="bullet"/>
+      <w:lvlText w:val="o"/>
+      <w:lvlJc w:val="left"/>
+      <w:pPr>
+        <w:ind w:left="1440" w:hanging="360"/>
+      </w:pPr>
+      <w:rPr>
+        <w:rFonts w:ascii="Courier New" w:hAnsi="Courier New" w:cs="Courier New" w:hint="default"/>
+      </w:rPr>
+    </w:lvl>
+    <w:lvl w:ilvl="2" w:tplc="0C0C0005" w:tentative="1">
+      <w:start w:val="1"/>
+      <w:numFmt w:val="bullet"/>
+      <w:lvlText w:val=""/>
+      <w:lvlJc w:val="left"/>
+      <w:pPr>
+        <w:ind w:left="2160" w:hanging="360"/>
+      </w:pPr>
+      <w:rPr>
+        <w:rFonts w:ascii="Wingdings" w:hAnsi="Wingdings" w:hint="default"/>
+      </w:rPr>
+    </w:lvl>
+    <w:lvl w:ilvl="3" w:tplc="0C0C0001" w:tentative="1">
+      <w:start w:val="1"/>
+      <w:numFmt w:val="bullet"/>
+      <w:lvlText w:val=""/>
+      <w:lvlJc w:val="left"/>
+      <w:pPr>
+        <w:ind w:left="2880" w:hanging="360"/>
+      </w:pPr>
+      <w:rPr>
+        <w:rFonts w:ascii="Symbol" w:hAnsi="Symbol" w:hint="default"/>
+      </w:rPr>
+    </w:lvl>
+    <w:lvl w:ilvl="4" w:tplc="0C0C0003" w:tentative="1">
+      <w:start w:val="1"/>
+      <w:numFmt w:val="bullet"/>
+      <w:lvlText w:val="o"/>
+      <w:lvlJc w:val="left"/>
+      <w:pPr>
+        <w:ind w:left="3600" w:hanging="360"/>
+      </w:pPr>
+      <w:rPr>
+        <w:rFonts w:ascii="Courier New" w:hAnsi="Courier New" w:cs="Courier New" w:hint="default"/>
+      </w:rPr>
+    </w:lvl>
+    <w:lvl w:ilvl="5" w:tplc="0C0C0005" w:tentative="1">
+      <w:start w:val="1"/>
+      <w:numFmt w:val="bullet"/>
+      <w:lvlText w:val=""/>
+      <w:lvlJc w:val="left"/>
+      <w:pPr>
+        <w:ind w:left="4320" w:hanging="360"/>
+      </w:pPr>
+      <w:rPr>
+        <w:rFonts w:ascii="Wingdings" w:hAnsi="Wingdings" w:hint="default"/>
+      </w:rPr>
+    </w:lvl>
+    <w:lvl w:ilvl="6" w:tplc="0C0C0001" w:tentative="1">
+      <w:start w:val="1"/>
+      <w:numFmt w:val="bullet"/>
+      <w:lvlText w:val=""/>
+      <w:lvlJc w:val="left"/>
+      <w:pPr>
+        <w:ind w:left="5040" w:hanging="360"/>
+      </w:pPr>
+      <w:rPr>
+        <w:rFonts w:ascii="Symbol" w:hAnsi="Symbol" w:hint="default"/>
+      </w:rPr>
+    </w:lvl>
+    <w:lvl w:ilvl="7" w:tplc="0C0C0003" w:tentative="1">
+      <w:start w:val="1"/>
+      <w:numFmt w:val="bullet"/>
+      <w:lvlText w:val="o"/>
+      <w:lvlJc w:val="left"/>
+      <w:pPr>
+        <w:ind w:left="5760" w:hanging="360"/>
+      </w:pPr>
+      <w:rPr>
+        <w:rFonts w:ascii="Courier New" w:hAnsi="Courier New" w:cs="Courier New" w:hint="default"/>
+      </w:rPr>
+    </w:lvl>
+    <w:lvl w:ilvl="8" w:tplc="0C0C0005" w:tentative="1">
+      <w:start w:val="1"/>
+      <w:numFmt w:val="bullet"/>
+      <w:lvlText w:val=""/>
+      <w:lvlJc w:val="left"/>
+      <w:pPr>
+        <w:ind w:left="6480" w:hanging="360"/>
+      </w:pPr>
+      <w:rPr>
+        <w:rFonts w:ascii="Wingdings" w:hAnsi="Wingdings" w:hint="default"/>
+      </w:rPr>
+    </w:lvl>
+  </w:abstractNum>
+  <w:abstractNum w:abstractNumId="1" w15:restartNumberingAfterBreak="0">
+    <w:nsid w:val="6C3D2EDA"/>
+    <w:multiLevelType w:val="hybridMultilevel"/>
+    <w:tmpl w:val="AC608BF4"/>
+    <w:lvl w:ilvl="0" w:tplc="0C264FAA">
+      <w:start w:val="1"/>
+      <w:numFmt w:val="decimal"/>
+      <w:lvlText w:val="%1-"/>
+      <w:lvlJc w:val="left"/>
+      <w:pPr>
+        <w:ind w:left="720" w:hanging="360"/>
+      </w:pPr>
+      <w:rPr>
+        <w:rFonts w:hint="default"/>
+      </w:rPr>
+    </w:lvl>
+    <w:lvl w:ilvl="1" w:tplc="0C0C0019" w:tentative="1">
+      <w:start w:val="1"/>
+      <w:numFmt w:val="lowerLetter"/>
+      <w:lvlText w:val="%2."/>
+      <w:lvlJc w:val="left"/>
+      <w:pPr>
+        <w:ind w:left="1440" w:hanging="360"/>
+      </w:pPr>
+    </w:lvl>
+    <w:lvl w:ilvl="2" w:tplc="0C0C001B" w:tentative="1">
+      <w:start w:val="1"/>
+      <w:numFmt w:val="lowerRoman"/>
+      <w:lvlText w:val="%3."/>
+      <w:lvlJc w:val="right"/>
+      <w:pPr>
+        <w:ind w:left="2160" w:hanging="180"/>
+      </w:pPr>
+    </w:lvl>
+    <w:lvl w:ilvl="3" w:tplc="0C0C000F" w:tentative="1">
+      <w:start w:val="1"/>
+      <w:numFmt w:val="decimal"/>
+      <w:lvlText w:val="%4."/>
+      <w:lvlJc w:val="left"/>
+      <w:pPr>
+        <w:ind w:left="2880" w:hanging="360"/>
+      </w:pPr>
+    </w:lvl>
+    <w:lvl w:ilvl="4" w:tplc="0C0C0019" w:tentative="1">
+      <w:start w:val="1"/>
+      <w:numFmt w:val="lowerLetter"/>
+      <w:lvlText w:val="%5."/>
+      <w:lvlJc w:val="left"/>
+      <w:pPr>
+        <w:ind w:left="3600" w:hanging="360"/>
+      </w:pPr>
+    </w:lvl>
+    <w:lvl w:ilvl="5" w:tplc="0C0C001B" w:tentative="1">
+      <w:start w:val="1"/>
+      <w:numFmt w:val="lowerRoman"/>
+      <w:lvlText w:val="%6."/>
+      <w:lvlJc w:val="right"/>
+      <w:pPr>
+        <w:ind w:left="4320" w:hanging="180"/>
+      </w:pPr>
+    </w:lvl>
+    <w:lvl w:ilvl="6" w:tplc="0C0C000F" w:tentative="1">
+      <w:start w:val="1"/>
+      <w:numFmt w:val="decimal"/>
+      <w:lvlText w:val="%7."/>
+      <w:lvlJc w:val="left"/>
+      <w:pPr>
+        <w:ind w:left="5040" w:hanging="360"/>
+      </w:pPr>
+    </w:lvl>
+    <w:lvl w:ilvl="7" w:tplc="0C0C0019" w:tentative="1">
+      <w:start w:val="1"/>
+      <w:numFmt w:val="lowerLetter"/>
+      <w:lvlText w:val="%8."/>
+      <w:lvlJc w:val="left"/>
+      <w:pPr>
+        <w:ind w:left="5760" w:hanging="360"/>
+      </w:pPr>
+    </w:lvl>
+    <w:lvl w:ilvl="8" w:tplc="0C0C001B" w:tentative="1">
+      <w:start w:val="1"/>
+      <w:numFmt w:val="lowerRoman"/>
+      <w:lvlText w:val="%9."/>
+      <w:lvlJc w:val="right"/>
+      <w:pPr>
+        <w:ind w:left="6480" w:hanging="180"/>
+      </w:pPr>
+    </w:lvl>
+  </w:abstractNum>
+  <w:num w:numId="1" w16cid:durableId="785659437">
+    <w:abstractNumId w:val="0"/>
+  </w:num>
+  <w:num w:numId="2" w16cid:durableId="219480864">
+    <w:abstractNumId w:val="1"/>
+  </w:num>
+</w:numbering>
 </file>
 
 <file path=word/styles.xml><?xml version="1.0" encoding="utf-8"?>
@@ -6630,6 +7464,36 @@
     <w:uiPriority w:val="99"/>
     <w:rsid w:val="004652EA"/>
   </w:style>
+  <w:style w:type="table" w:styleId="Grilledutableau">
+    <w:name w:val="Table Grid"/>
+    <w:basedOn w:val="TableauNormal"/>
+    <w:uiPriority w:val="39"/>
+    <w:rsid w:val="00A66475"/>
+    <w:pPr>
+      <w:spacing w:before="0" w:after="0" w:line="240" w:lineRule="auto"/>
+    </w:pPr>
+    <w:tblPr>
+      <w:tblBorders>
+        <w:top w:val="single" w:sz="4" w:space="0" w:color="auto"/>
+        <w:left w:val="single" w:sz="4" w:space="0" w:color="auto"/>
+        <w:bottom w:val="single" w:sz="4" w:space="0" w:color="auto"/>
+        <w:right w:val="single" w:sz="4" w:space="0" w:color="auto"/>
+        <w:insideH w:val="single" w:sz="4" w:space="0" w:color="auto"/>
+        <w:insideV w:val="single" w:sz="4" w:space="0" w:color="auto"/>
+      </w:tblBorders>
+    </w:tblPr>
+  </w:style>
+  <w:style w:type="paragraph" w:styleId="Paragraphedeliste">
+    <w:name w:val="List Paragraph"/>
+    <w:basedOn w:val="Normal"/>
+    <w:uiPriority w:val="34"/>
+    <w:qFormat/>
+    <w:rsid w:val="00A66475"/>
+    <w:pPr>
+      <w:ind w:left="720"/>
+      <w:contextualSpacing/>
+    </w:pPr>
+  </w:style>
 </w:styles>
 </file>
 

</xml_diff>